<commit_message>
Update SEO for Game Maker article URL and replace cartoon image in index.html
</commit_message>
<xml_diff>
--- a/Articles/2025/4_Game_Maker/SEO for Game Maker.docx
+++ b/Articles/2025/4_Game_Maker/SEO for Game Maker.docx
@@ -245,7 +245,10 @@
         <w:t xml:space="preserve"> https://starsindust.github.io/</w:t>
       </w:r>
       <w:r>
-        <w:t>Enlightenment/Articles/2025/4_Game_Maker/1_Introduction_to_Game_Maker/1_Introduction_to_GameMaker.html</w:t>
+        <w:t xml:space="preserve"> </w:t>
+      </w:r>
+      <w:r>
+        <w:t>I-Snuck-A-Book/PDF_Optimizer.html</w:t>
       </w:r>
       <w:r>
         <w:t>"&gt;</w:t>

</xml_diff>